<commit_message>
Prototype D/G Version of Chorder
</commit_message>
<xml_diff>
--- a/Chord Practice/Chord Trainer.docx
+++ b/Chord Practice/Chord Trainer.docx
@@ -32,7 +32,7 @@
     </w:p>
     <w:p>
       <w:r>
-        <w:t xml:space="preserve">The buttons at the bottom from left to right, with their keyboard equivalents are </w:t>
+        <w:t xml:space="preserve">The buttons at the bottom with their keyboard equivalents are </w:t>
       </w:r>
     </w:p>
     <w:p>
@@ -128,6 +128,25 @@
       <w:r>
         <w:tab/>
         <w:t>Resume</w:t>
+      </w:r>
+    </w:p>
+    <w:p>
+      <w:r>
+        <w:t xml:space="preserve">Type </w:t>
+      </w:r>
+      <w:r>
+        <w:tab/>
+      </w:r>
+      <w:r>
+        <w:tab/>
+        <w:t>T</w:t>
+      </w:r>
+      <w:r>
+        <w:tab/>
+      </w:r>
+      <w:r>
+        <w:tab/>
+        <w:t>Change between D and G Merlin</w:t>
       </w:r>
       <w:bookmarkStart w:id="0" w:name="_GoBack"/>
       <w:bookmarkEnd w:id="0"/>

</xml_diff>